<commit_message>
Reworked lab2 Samusev BBD
</commit_message>
<xml_diff>
--- a/Course3/BBD/lab2/lab2_Samusev.docx
+++ b/Course3/BBD/lab2/lab2_Samusev.docx
@@ -175,6 +175,7 @@
         </w:rPr>
         <w:t xml:space="preserve">-средство концептуального проектирования функциональных моделей информационных систем </w:t>
       </w:r>
+      <w:proofErr w:type="spellStart"/>
       <w:r>
         <w:rPr>
           <w:rFonts w:ascii="Times New Roman" w:hAnsi="Times New Roman" w:cs="Times New Roman"/>
@@ -185,6 +186,7 @@
         </w:rPr>
         <w:t>AllFusion</w:t>
       </w:r>
+      <w:proofErr w:type="spellEnd"/>
       <w:r>
         <w:rPr>
           <w:rFonts w:ascii="Times New Roman" w:hAnsi="Times New Roman" w:cs="Times New Roman"/>
@@ -388,13 +390,23 @@
           <w:szCs w:val="28"/>
         </w:rPr>
       </w:pPr>
-      <w:r>
-        <w:rPr>
-          <w:rFonts w:ascii="Times New Roman" w:hAnsi="Times New Roman" w:cs="Times New Roman"/>
-          <w:sz w:val="28"/>
-          <w:szCs w:val="28"/>
-        </w:rPr>
-        <w:t>Мрочек Т. В.</w:t>
+      <w:proofErr w:type="spellStart"/>
+      <w:r>
+        <w:rPr>
+          <w:rFonts w:ascii="Times New Roman" w:hAnsi="Times New Roman" w:cs="Times New Roman"/>
+          <w:sz w:val="28"/>
+          <w:szCs w:val="28"/>
+        </w:rPr>
+        <w:t>Мрочек</w:t>
+      </w:r>
+      <w:proofErr w:type="spellEnd"/>
+      <w:r>
+        <w:rPr>
+          <w:rFonts w:ascii="Times New Roman" w:hAnsi="Times New Roman" w:cs="Times New Roman"/>
+          <w:sz w:val="28"/>
+          <w:szCs w:val="28"/>
+        </w:rPr>
+        <w:t xml:space="preserve"> Т. В.</w:t>
       </w:r>
     </w:p>
     <w:p>
@@ -424,16 +436,25 @@
           <w:rFonts w:ascii="Times New Roman" w:hAnsi="Times New Roman" w:cs="Times New Roman"/>
           <w:sz w:val="28"/>
           <w:szCs w:val="28"/>
-          <w:lang w:val="en-US"/>
-        </w:rPr>
-      </w:pPr>
-      <w:r>
-        <w:rPr>
-          <w:rFonts w:ascii="Times New Roman" w:hAnsi="Times New Roman" w:cs="Times New Roman"/>
-          <w:sz w:val="28"/>
-          <w:szCs w:val="28"/>
-        </w:rPr>
-        <w:t>Могилёв 2020</w:t>
+        </w:rPr>
+      </w:pPr>
+      <w:proofErr w:type="spellStart"/>
+      <w:r>
+        <w:rPr>
+          <w:rFonts w:ascii="Times New Roman" w:hAnsi="Times New Roman" w:cs="Times New Roman"/>
+          <w:sz w:val="28"/>
+          <w:szCs w:val="28"/>
+        </w:rPr>
+        <w:t>Могилёв</w:t>
+      </w:r>
+      <w:proofErr w:type="spellEnd"/>
+      <w:r>
+        <w:rPr>
+          <w:rFonts w:ascii="Times New Roman" w:hAnsi="Times New Roman" w:cs="Times New Roman"/>
+          <w:sz w:val="28"/>
+          <w:szCs w:val="28"/>
+        </w:rPr>
+        <w:t xml:space="preserve"> 2020</w:t>
       </w:r>
     </w:p>
     <w:p>
@@ -500,6 +521,7 @@
         </w:rPr>
         <w:t xml:space="preserve">-средства концептуального проектирования функциональных моделей информационных систем </w:t>
       </w:r>
+      <w:proofErr w:type="spellStart"/>
       <w:r>
         <w:rPr>
           <w:rFonts w:ascii="Times New Roman" w:hAnsi="Times New Roman" w:cs="Times New Roman"/>
@@ -509,6 +531,7 @@
         </w:rPr>
         <w:t>AllFusion</w:t>
       </w:r>
+      <w:proofErr w:type="spellEnd"/>
       <w:r>
         <w:rPr>
           <w:rFonts w:ascii="Times New Roman" w:hAnsi="Times New Roman" w:cs="Times New Roman"/>
@@ -586,6 +609,7 @@
         </w:rPr>
         <w:t xml:space="preserve">– разработать функциональную модель информационной системы для выбранной предметной области с использованием </w:t>
       </w:r>
+      <w:proofErr w:type="spellStart"/>
       <w:r>
         <w:rPr>
           <w:rFonts w:ascii="Times New Roman" w:hAnsi="Times New Roman" w:cs="Times New Roman"/>
@@ -595,6 +619,7 @@
         </w:rPr>
         <w:t>AllFusion</w:t>
       </w:r>
+      <w:proofErr w:type="spellEnd"/>
       <w:r>
         <w:rPr>
           <w:rFonts w:ascii="Times New Roman" w:hAnsi="Times New Roman" w:cs="Times New Roman"/>
@@ -678,10 +703,10 @@
           <w:lang w:eastAsia="ru-RU"/>
         </w:rPr>
         <w:drawing>
-          <wp:inline distT="0" distB="0" distL="0" distR="0" wp14:anchorId="0DF65FBE" wp14:editId="3FC3C06F">
-            <wp:extent cx="5940425" cy="3584856"/>
+          <wp:inline distT="0" distB="0" distL="0" distR="0" wp14:anchorId="259BCD12" wp14:editId="63C14D01">
+            <wp:extent cx="5940425" cy="3589147"/>
             <wp:effectExtent l="0" t="0" r="3175" b="0"/>
-            <wp:docPr id="2" name="Рисунок 2"/>
+            <wp:docPr id="4" name="Рисунок 4"/>
             <wp:cNvGraphicFramePr>
               <a:graphicFrameLocks xmlns:a="http://schemas.openxmlformats.org/drawingml/2006/main" noChangeAspect="1"/>
             </wp:cNvGraphicFramePr>
@@ -701,7 +726,7 @@
                   <pic:spPr>
                     <a:xfrm>
                       <a:off x="0" y="0"/>
-                      <a:ext cx="5940425" cy="3584856"/>
+                      <a:ext cx="5940425" cy="3589147"/>
                     </a:xfrm>
                     <a:prstGeom prst="rect">
                       <a:avLst/>
@@ -737,6 +762,51 @@
           <w:lang w:eastAsia="ru-RU"/>
         </w:rPr>
       </w:pPr>
+    </w:p>
+    <w:p>
+      <w:pPr>
+        <w:jc w:val="center"/>
+        <w:rPr>
+          <w:noProof/>
+          <w:lang w:eastAsia="ru-RU"/>
+        </w:rPr>
+      </w:pPr>
+      <w:r>
+        <w:rPr>
+          <w:noProof/>
+          <w:lang w:eastAsia="ru-RU"/>
+        </w:rPr>
+        <w:t xml:space="preserve">Декомпозиция процесса </w:t>
+      </w:r>
+      <w:r>
+        <w:rPr>
+          <w:noProof/>
+          <w:lang w:eastAsia="ru-RU"/>
+        </w:rPr>
+        <w:t>“</w:t>
+      </w:r>
+      <w:r>
+        <w:rPr>
+          <w:noProof/>
+          <w:lang w:eastAsia="ru-RU"/>
+        </w:rPr>
+        <w:t>Контроль задач разработки</w:t>
+      </w:r>
+      <w:r>
+        <w:rPr>
+          <w:noProof/>
+          <w:lang w:eastAsia="ru-RU"/>
+        </w:rPr>
+        <w:t>”</w:t>
+      </w:r>
+    </w:p>
+    <w:p>
+      <w:pPr>
+        <w:rPr>
+          <w:noProof/>
+          <w:lang w:eastAsia="ru-RU"/>
+        </w:rPr>
+      </w:pPr>
       <w:r>
         <w:rPr>
           <w:noProof/>
@@ -744,10 +814,10 @@
         </w:rPr>
         <w:lastRenderedPageBreak/>
         <w:drawing>
-          <wp:inline distT="0" distB="0" distL="0" distR="0" wp14:anchorId="5397D1E7" wp14:editId="55A718BA">
-            <wp:extent cx="5940425" cy="3628999"/>
+          <wp:inline distT="0" distB="0" distL="0" distR="0" wp14:anchorId="7F0CD95D" wp14:editId="155D3747">
+            <wp:extent cx="5940425" cy="3627160"/>
             <wp:effectExtent l="0" t="0" r="3175" b="0"/>
-            <wp:docPr id="3" name="Рисунок 3"/>
+            <wp:docPr id="1" name="Рисунок 1"/>
             <wp:cNvGraphicFramePr>
               <a:graphicFrameLocks xmlns:a="http://schemas.openxmlformats.org/drawingml/2006/main" noChangeAspect="1"/>
             </wp:cNvGraphicFramePr>
@@ -767,7 +837,7 @@
                   <pic:spPr>
                     <a:xfrm>
                       <a:off x="0" y="0"/>
-                      <a:ext cx="5940425" cy="3628999"/>
+                      <a:ext cx="5940425" cy="3627160"/>
                     </a:xfrm>
                     <a:prstGeom prst="rect">
                       <a:avLst/>
@@ -807,7 +877,7 @@
           <w:noProof/>
           <w:lang w:eastAsia="ru-RU"/>
         </w:rPr>
-        <w:t>Контроль задач разработки</w:t>
+        <w:t>Определение статуса задачи</w:t>
       </w:r>
       <w:r>
         <w:rPr>
@@ -830,10 +900,10 @@
           <w:lang w:eastAsia="ru-RU"/>
         </w:rPr>
         <w:drawing>
-          <wp:inline distT="0" distB="0" distL="0" distR="0" wp14:anchorId="7A0D16B2" wp14:editId="1963F8BD">
-            <wp:extent cx="5940425" cy="3567688"/>
+          <wp:inline distT="0" distB="0" distL="0" distR="0" wp14:anchorId="6F966C54" wp14:editId="5AD68B1F">
+            <wp:extent cx="5940425" cy="3583016"/>
             <wp:effectExtent l="0" t="0" r="3175" b="0"/>
-            <wp:docPr id="6" name="Рисунок 6"/>
+            <wp:docPr id="5" name="Рисунок 5"/>
             <wp:cNvGraphicFramePr>
               <a:graphicFrameLocks xmlns:a="http://schemas.openxmlformats.org/drawingml/2006/main" noChangeAspect="1"/>
             </wp:cNvGraphicFramePr>
@@ -853,7 +923,7 @@
                   <pic:spPr>
                     <a:xfrm>
                       <a:off x="0" y="0"/>
-                      <a:ext cx="5940425" cy="3567688"/>
+                      <a:ext cx="5940425" cy="3583016"/>
                     </a:xfrm>
                     <a:prstGeom prst="rect">
                       <a:avLst/>
@@ -893,7 +963,7 @@
           <w:noProof/>
           <w:lang w:eastAsia="ru-RU"/>
         </w:rPr>
-        <w:t>Определение статуса задачи</w:t>
+        <w:t>Решение задачи</w:t>
       </w:r>
       <w:r>
         <w:rPr>
@@ -917,10 +987,10 @@
         </w:rPr>
         <w:lastRenderedPageBreak/>
         <w:drawing>
-          <wp:inline distT="0" distB="0" distL="0" distR="0" wp14:anchorId="0BEEEA32" wp14:editId="1E551C4E">
-            <wp:extent cx="5940425" cy="3608154"/>
+          <wp:inline distT="0" distB="0" distL="0" distR="0" wp14:anchorId="1EB2E519" wp14:editId="0B2065DA">
+            <wp:extent cx="5940425" cy="3566462"/>
             <wp:effectExtent l="0" t="0" r="3175" b="0"/>
-            <wp:docPr id="10" name="Рисунок 10"/>
+            <wp:docPr id="7" name="Рисунок 7"/>
             <wp:cNvGraphicFramePr>
               <a:graphicFrameLocks xmlns:a="http://schemas.openxmlformats.org/drawingml/2006/main" noChangeAspect="1"/>
             </wp:cNvGraphicFramePr>
@@ -940,7 +1010,7 @@
                   <pic:spPr>
                     <a:xfrm>
                       <a:off x="0" y="0"/>
-                      <a:ext cx="5940425" cy="3608154"/>
+                      <a:ext cx="5940425" cy="3566462"/>
                     </a:xfrm>
                     <a:prstGeom prst="rect">
                       <a:avLst/>
@@ -980,7 +1050,7 @@
           <w:noProof/>
           <w:lang w:eastAsia="ru-RU"/>
         </w:rPr>
-        <w:t>Решение задачи</w:t>
+        <w:t>Тестирование задачи</w:t>
       </w:r>
       <w:r>
         <w:rPr>
@@ -1003,10 +1073,10 @@
           <w:lang w:eastAsia="ru-RU"/>
         </w:rPr>
         <w:drawing>
-          <wp:inline distT="0" distB="0" distL="0" distR="0" wp14:anchorId="5DFEA98E" wp14:editId="0DFED03F">
-            <wp:extent cx="5940425" cy="3595278"/>
-            <wp:effectExtent l="0" t="0" r="3175" b="5715"/>
-            <wp:docPr id="11" name="Рисунок 11"/>
+          <wp:inline distT="0" distB="0" distL="0" distR="0" wp14:anchorId="3C2AAACF" wp14:editId="3B7DE911">
+            <wp:extent cx="5940425" cy="3581177"/>
+            <wp:effectExtent l="0" t="0" r="3175" b="635"/>
+            <wp:docPr id="8" name="Рисунок 8"/>
             <wp:cNvGraphicFramePr>
               <a:graphicFrameLocks xmlns:a="http://schemas.openxmlformats.org/drawingml/2006/main" noChangeAspect="1"/>
             </wp:cNvGraphicFramePr>
@@ -1026,7 +1096,7 @@
                   <pic:spPr>
                     <a:xfrm>
                       <a:off x="0" y="0"/>
-                      <a:ext cx="5940425" cy="3595278"/>
+                      <a:ext cx="5940425" cy="3581177"/>
                     </a:xfrm>
                     <a:prstGeom prst="rect">
                       <a:avLst/>
@@ -1066,7 +1136,7 @@
           <w:noProof/>
           <w:lang w:eastAsia="ru-RU"/>
         </w:rPr>
-        <w:t>Тестирование задачи</w:t>
+        <w:t>Внедрение решённой задачи</w:t>
       </w:r>
       <w:r>
         <w:rPr>
@@ -1077,12 +1147,6 @@
       </w:r>
     </w:p>
     <w:p>
-      <w:pPr>
-        <w:rPr>
-          <w:noProof/>
-          <w:lang w:eastAsia="ru-RU"/>
-        </w:rPr>
-      </w:pPr>
       <w:r>
         <w:rPr>
           <w:noProof/>
@@ -1090,10 +1154,10 @@
         </w:rPr>
         <w:lastRenderedPageBreak/>
         <w:drawing>
-          <wp:inline distT="0" distB="0" distL="0" distR="0" wp14:anchorId="5C02A70E" wp14:editId="3F94646F">
-            <wp:extent cx="5940425" cy="3637583"/>
-            <wp:effectExtent l="0" t="0" r="3175" b="1270"/>
-            <wp:docPr id="12" name="Рисунок 12"/>
+          <wp:inline distT="0" distB="0" distL="0" distR="0" wp14:anchorId="42984F61" wp14:editId="1C047490">
+            <wp:extent cx="5940425" cy="3664560"/>
+            <wp:effectExtent l="0" t="0" r="3175" b="0"/>
+            <wp:docPr id="9" name="Рисунок 9"/>
             <wp:cNvGraphicFramePr>
               <a:graphicFrameLocks xmlns:a="http://schemas.openxmlformats.org/drawingml/2006/main" noChangeAspect="1"/>
             </wp:cNvGraphicFramePr>
@@ -1113,7 +1177,7 @@
                   <pic:spPr>
                     <a:xfrm>
                       <a:off x="0" y="0"/>
-                      <a:ext cx="5940425" cy="3637583"/>
+                      <a:ext cx="5940425" cy="3664560"/>
                     </a:xfrm>
                     <a:prstGeom prst="rect">
                       <a:avLst/>
@@ -1129,38 +1193,9 @@
     <w:p>
       <w:pPr>
         <w:jc w:val="center"/>
-        <w:rPr>
-          <w:noProof/>
-          <w:lang w:eastAsia="ru-RU"/>
-        </w:rPr>
-      </w:pPr>
-      <w:r>
-        <w:rPr>
-          <w:noProof/>
-          <w:lang w:eastAsia="ru-RU"/>
-        </w:rPr>
-        <w:t xml:space="preserve">Декомпозиция процесса </w:t>
-      </w:r>
-      <w:r>
-        <w:rPr>
-          <w:noProof/>
-          <w:lang w:eastAsia="ru-RU"/>
-        </w:rPr>
-        <w:t>“</w:t>
-      </w:r>
-      <w:r>
-        <w:rPr>
-          <w:noProof/>
-          <w:lang w:eastAsia="ru-RU"/>
-        </w:rPr>
-        <w:t>Внедрение решённой задачи</w:t>
-      </w:r>
-      <w:r>
-        <w:rPr>
-          <w:noProof/>
-          <w:lang w:eastAsia="ru-RU"/>
-        </w:rPr>
-        <w:t>”</w:t>
+      </w:pPr>
+      <w:r>
+        <w:t>Диаграмма дерева узлов</w:t>
       </w:r>
     </w:p>
     <w:p>
@@ -1175,10 +1210,10 @@
           <w:lang w:eastAsia="ru-RU"/>
         </w:rPr>
         <w:drawing>
-          <wp:inline distT="0" distB="0" distL="0" distR="0" wp14:anchorId="078EAFB0" wp14:editId="4AE9311E">
-            <wp:extent cx="5940425" cy="1806223"/>
-            <wp:effectExtent l="0" t="0" r="3175" b="3810"/>
-            <wp:docPr id="1" name="Рисунок 1"/>
+          <wp:inline distT="0" distB="0" distL="0" distR="0" wp14:anchorId="595E64AA" wp14:editId="51375C79">
+            <wp:extent cx="5940425" cy="3596505"/>
+            <wp:effectExtent l="0" t="0" r="3175" b="4445"/>
+            <wp:docPr id="13" name="Рисунок 13"/>
             <wp:cNvGraphicFramePr>
               <a:graphicFrameLocks xmlns:a="http://schemas.openxmlformats.org/drawingml/2006/main" noChangeAspect="1"/>
             </wp:cNvGraphicFramePr>
@@ -1198,7 +1233,7 @@
                   <pic:spPr>
                     <a:xfrm>
                       <a:off x="0" y="0"/>
-                      <a:ext cx="5940425" cy="1806223"/>
+                      <a:ext cx="5940425" cy="3596505"/>
                     </a:xfrm>
                     <a:prstGeom prst="rect">
                       <a:avLst/>
@@ -1213,20 +1248,201 @@
     </w:p>
     <w:p>
       <w:pPr>
-        <w:jc w:val="center"/>
-      </w:pPr>
-      <w:r>
-        <w:t>Диаграмма дерева узлов</w:t>
+        <w:rPr>
+          <w:noProof/>
+          <w:lang w:val="en-US" w:eastAsia="ru-RU"/>
+        </w:rPr>
+      </w:pPr>
+    </w:p>
+    <w:p>
+      <w:pPr>
+        <w:rPr>
+          <w:lang w:val="en-US"/>
+        </w:rPr>
+      </w:pPr>
+      <w:r>
+        <w:rPr>
+          <w:noProof/>
+          <w:lang w:eastAsia="ru-RU"/>
+        </w:rPr>
+        <w:lastRenderedPageBreak/>
+        <w:drawing>
+          <wp:inline distT="0" distB="0" distL="0" distR="0" wp14:anchorId="7CCC9D64" wp14:editId="5A80869F">
+            <wp:extent cx="5940425" cy="3556652"/>
+            <wp:effectExtent l="0" t="0" r="3175" b="5715"/>
+            <wp:docPr id="15" name="Рисунок 15"/>
+            <wp:cNvGraphicFramePr>
+              <a:graphicFrameLocks xmlns:a="http://schemas.openxmlformats.org/drawingml/2006/main" noChangeAspect="1"/>
+            </wp:cNvGraphicFramePr>
+            <a:graphic xmlns:a="http://schemas.openxmlformats.org/drawingml/2006/main">
+              <a:graphicData uri="http://schemas.openxmlformats.org/drawingml/2006/picture">
+                <pic:pic xmlns:pic="http://schemas.openxmlformats.org/drawingml/2006/picture">
+                  <pic:nvPicPr>
+                    <pic:cNvPr id="0" name=""/>
+                    <pic:cNvPicPr/>
+                  </pic:nvPicPr>
+                  <pic:blipFill>
+                    <a:blip r:embed="rId12"/>
+                    <a:stretch>
+                      <a:fillRect/>
+                    </a:stretch>
+                  </pic:blipFill>
+                  <pic:spPr>
+                    <a:xfrm>
+                      <a:off x="0" y="0"/>
+                      <a:ext cx="5940425" cy="3556652"/>
+                    </a:xfrm>
+                    <a:prstGeom prst="rect">
+                      <a:avLst/>
+                    </a:prstGeom>
+                  </pic:spPr>
+                </pic:pic>
+              </a:graphicData>
+            </a:graphic>
+          </wp:inline>
+        </w:drawing>
+      </w:r>
+    </w:p>
+    <w:p>
+      <w:pPr>
+        <w:rPr>
+          <w:lang w:val="en-US"/>
+        </w:rPr>
+      </w:pPr>
+      <w:r>
+        <w:rPr>
+          <w:noProof/>
+          <w:lang w:eastAsia="ru-RU"/>
+        </w:rPr>
+        <w:lastRenderedPageBreak/>
+        <w:drawing>
+          <wp:inline distT="0" distB="0" distL="0" distR="0" wp14:anchorId="216EBBC4" wp14:editId="54F4A382">
+            <wp:extent cx="5940425" cy="3589147"/>
+            <wp:effectExtent l="0" t="0" r="3175" b="0"/>
+            <wp:docPr id="16" name="Рисунок 16"/>
+            <wp:cNvGraphicFramePr>
+              <a:graphicFrameLocks xmlns:a="http://schemas.openxmlformats.org/drawingml/2006/main" noChangeAspect="1"/>
+            </wp:cNvGraphicFramePr>
+            <a:graphic xmlns:a="http://schemas.openxmlformats.org/drawingml/2006/main">
+              <a:graphicData uri="http://schemas.openxmlformats.org/drawingml/2006/picture">
+                <pic:pic xmlns:pic="http://schemas.openxmlformats.org/drawingml/2006/picture">
+                  <pic:nvPicPr>
+                    <pic:cNvPr id="0" name=""/>
+                    <pic:cNvPicPr/>
+                  </pic:nvPicPr>
+                  <pic:blipFill>
+                    <a:blip r:embed="rId13"/>
+                    <a:stretch>
+                      <a:fillRect/>
+                    </a:stretch>
+                  </pic:blipFill>
+                  <pic:spPr>
+                    <a:xfrm>
+                      <a:off x="0" y="0"/>
+                      <a:ext cx="5940425" cy="3589147"/>
+                    </a:xfrm>
+                    <a:prstGeom prst="rect">
+                      <a:avLst/>
+                    </a:prstGeom>
+                  </pic:spPr>
+                </pic:pic>
+              </a:graphicData>
+            </a:graphic>
+          </wp:inline>
+        </w:drawing>
+      </w:r>
+      <w:r>
+        <w:rPr>
+          <w:noProof/>
+          <w:lang w:eastAsia="ru-RU"/>
+        </w:rPr>
+        <w:drawing>
+          <wp:inline distT="0" distB="0" distL="0" distR="0" wp14:anchorId="30E4D3F6" wp14:editId="62036211">
+            <wp:extent cx="5940425" cy="3613672"/>
+            <wp:effectExtent l="0" t="0" r="3175" b="6350"/>
+            <wp:docPr id="14" name="Рисунок 14"/>
+            <wp:cNvGraphicFramePr>
+              <a:graphicFrameLocks xmlns:a="http://schemas.openxmlformats.org/drawingml/2006/main" noChangeAspect="1"/>
+            </wp:cNvGraphicFramePr>
+            <a:graphic xmlns:a="http://schemas.openxmlformats.org/drawingml/2006/main">
+              <a:graphicData uri="http://schemas.openxmlformats.org/drawingml/2006/picture">
+                <pic:pic xmlns:pic="http://schemas.openxmlformats.org/drawingml/2006/picture">
+                  <pic:nvPicPr>
+                    <pic:cNvPr id="0" name=""/>
+                    <pic:cNvPicPr/>
+                  </pic:nvPicPr>
+                  <pic:blipFill>
+                    <a:blip r:embed="rId14"/>
+                    <a:stretch>
+                      <a:fillRect/>
+                    </a:stretch>
+                  </pic:blipFill>
+                  <pic:spPr>
+                    <a:xfrm>
+                      <a:off x="0" y="0"/>
+                      <a:ext cx="5940425" cy="3613672"/>
+                    </a:xfrm>
+                    <a:prstGeom prst="rect">
+                      <a:avLst/>
+                    </a:prstGeom>
+                  </pic:spPr>
+                </pic:pic>
+              </a:graphicData>
+            </a:graphic>
+          </wp:inline>
+        </w:drawing>
+      </w:r>
+    </w:p>
+    <w:p>
+      <w:pPr>
+        <w:rPr>
+          <w:lang w:val="en-US"/>
+        </w:rPr>
+      </w:pPr>
+      <w:r>
+        <w:rPr>
+          <w:noProof/>
+          <w:lang w:eastAsia="ru-RU"/>
+        </w:rPr>
+        <w:lastRenderedPageBreak/>
+        <w:drawing>
+          <wp:inline distT="0" distB="0" distL="0" distR="0" wp14:anchorId="2C9CD770" wp14:editId="154C4BA0">
+            <wp:extent cx="5940425" cy="3579951"/>
+            <wp:effectExtent l="0" t="0" r="3175" b="1905"/>
+            <wp:docPr id="17" name="Рисунок 17"/>
+            <wp:cNvGraphicFramePr>
+              <a:graphicFrameLocks xmlns:a="http://schemas.openxmlformats.org/drawingml/2006/main" noChangeAspect="1"/>
+            </wp:cNvGraphicFramePr>
+            <a:graphic xmlns:a="http://schemas.openxmlformats.org/drawingml/2006/main">
+              <a:graphicData uri="http://schemas.openxmlformats.org/drawingml/2006/picture">
+                <pic:pic xmlns:pic="http://schemas.openxmlformats.org/drawingml/2006/picture">
+                  <pic:nvPicPr>
+                    <pic:cNvPr id="0" name=""/>
+                    <pic:cNvPicPr/>
+                  </pic:nvPicPr>
+                  <pic:blipFill>
+                    <a:blip r:embed="rId15"/>
+                    <a:stretch>
+                      <a:fillRect/>
+                    </a:stretch>
+                  </pic:blipFill>
+                  <pic:spPr>
+                    <a:xfrm>
+                      <a:off x="0" y="0"/>
+                      <a:ext cx="5940425" cy="3579951"/>
+                    </a:xfrm>
+                    <a:prstGeom prst="rect">
+                      <a:avLst/>
+                    </a:prstGeom>
+                  </pic:spPr>
+                </pic:pic>
+              </a:graphicData>
+            </a:graphic>
+          </wp:inline>
+        </w:drawing>
       </w:r>
       <w:bookmarkStart w:id="0" w:name="_GoBack"/>
       <w:bookmarkEnd w:id="0"/>
-    </w:p>
-    <w:p>
-      <w:pPr>
-        <w:rPr>
-          <w:lang w:val="en-US"/>
-        </w:rPr>
-      </w:pPr>
     </w:p>
     <w:sectPr>
       <w:pgSz w:w="11906" w:h="16838"/>

</xml_diff>